<commit_message>
Programacion Web Act 7
</commit_message>
<xml_diff>
--- a/Apunter 4to Semestre/Programacion para Web/Actividad 7_Valdez Gutierrez Aldo Eduardo.docx
+++ b/Apunter 4to Semestre/Programacion para Web/Actividad 7_Valdez Gutierrez Aldo Eduardo.docx
@@ -539,7 +539,37 @@
           <w:lang w:eastAsia="es-ES"/>
           <w14:ligatures w14:val="none"/>
         </w:rPr>
-        <w:t>Visual Studio 2022, Blazor,</w:t>
+        <w:t xml:space="preserve">Visual Studio 2022, </w:t>
+      </w:r>
+      <w:proofErr w:type="spellStart"/>
+      <w:r>
+        <w:rPr>
+          <w:rFonts w:eastAsia="Times New Roman" w:cs="Arial"/>
+          <w:b/>
+          <w:bCs/>
+          <w:color w:val="000000"/>
+          <w:kern w:val="0"/>
+          <w:sz w:val="34"/>
+          <w:szCs w:val="34"/>
+          <w:lang w:eastAsia="es-ES"/>
+          <w14:ligatures w14:val="none"/>
+        </w:rPr>
+        <w:t>Blazor</w:t>
+      </w:r>
+      <w:proofErr w:type="spellEnd"/>
+      <w:r>
+        <w:rPr>
+          <w:rFonts w:eastAsia="Times New Roman" w:cs="Arial"/>
+          <w:b/>
+          <w:bCs/>
+          <w:color w:val="000000"/>
+          <w:kern w:val="0"/>
+          <w:sz w:val="34"/>
+          <w:szCs w:val="34"/>
+          <w:lang w:eastAsia="es-ES"/>
+          <w14:ligatures w14:val="none"/>
+        </w:rPr>
+        <w:t>,</w:t>
       </w:r>
       <w:r>
         <w:rPr>
@@ -1136,8 +1166,137 @@
         <w:t xml:space="preserve">soporte, reducción de la complejidad lo hacen muy buena opción pero a su vez al ser todo de Microsoft también es una desventaja ya que nos hace dependiendo de esta empresa sin embargo es en general un buen entorno de desarrollo todo junto esto ya que en ciertos casos nos puede ayudar a facilitar ciertas cosas </w:t>
       </w:r>
     </w:p>
+    <w:p>
+      <w:pPr>
+        <w:jc w:val="both"/>
+        <w:rPr>
+          <w:b/>
+          <w:bCs/>
+          <w:sz w:val="28"/>
+          <w:szCs w:val="24"/>
+        </w:rPr>
+      </w:pPr>
+      <w:r>
+        <w:rPr>
+          <w:b/>
+          <w:bCs/>
+          <w:sz w:val="28"/>
+          <w:szCs w:val="24"/>
+        </w:rPr>
+        <w:t>Referencias Bibliográficas:</w:t>
+      </w:r>
+    </w:p>
+    <w:p>
+      <w:pPr>
+        <w:jc w:val="both"/>
+      </w:pPr>
+      <w:r>
+        <w:t xml:space="preserve">Microsoft. (2022). </w:t>
+      </w:r>
+      <w:proofErr w:type="spellStart"/>
+      <w:r>
+        <w:t>Blazor</w:t>
+      </w:r>
+      <w:proofErr w:type="spellEnd"/>
+      <w:r>
+        <w:t xml:space="preserve"> </w:t>
+      </w:r>
+      <w:proofErr w:type="spellStart"/>
+      <w:r>
+        <w:t>overview</w:t>
+      </w:r>
+      <w:proofErr w:type="spellEnd"/>
+      <w:r>
+        <w:t xml:space="preserve">. Recuperado de </w:t>
+      </w:r>
+      <w:hyperlink r:id="rId10" w:history="1">
+        <w:r>
+          <w:rPr>
+            <w:rStyle w:val="Hipervnculo"/>
+          </w:rPr>
+          <w:t>https://docs.microsoft.com/en-us/aspnet/core/blazor/?view=aspnetcore-6.0</w:t>
+        </w:r>
+      </w:hyperlink>
+    </w:p>
+    <w:p>
+      <w:proofErr w:type="spellStart"/>
+      <w:r>
+        <w:t>OpenAI</w:t>
+      </w:r>
+      <w:proofErr w:type="spellEnd"/>
+      <w:r>
+        <w:t xml:space="preserve">. (2024). "Arquitectura de Desarrollo .Net Core de Microsoft: Importancia, Ventajas, Desventajas y </w:t>
+      </w:r>
+      <w:proofErr w:type="gramStart"/>
+      <w:r>
+        <w:t>Opinión Personal</w:t>
+      </w:r>
+      <w:proofErr w:type="gramEnd"/>
+      <w:r>
+        <w:t>." Recuperado de la conversación interactiva con el asistente de inteligencia artificial.</w:t>
+      </w:r>
+    </w:p>
+    <w:p>
+      <w:r>
+        <w:t xml:space="preserve">Estrada Web </w:t>
+      </w:r>
+      <w:proofErr w:type="spellStart"/>
+      <w:r>
+        <w:t>Group</w:t>
+      </w:r>
+      <w:proofErr w:type="spellEnd"/>
+      <w:r>
+        <w:t xml:space="preserve">. (2023, </w:t>
+      </w:r>
+      <w:proofErr w:type="spellStart"/>
+      <w:r>
+        <w:t>February</w:t>
+      </w:r>
+      <w:proofErr w:type="spellEnd"/>
+      <w:r>
+        <w:t xml:space="preserve"> 4). Ventajas y desventajas de ASP.NET Core. </w:t>
+      </w:r>
+      <w:hyperlink r:id="rId11" w:history="1">
+        <w:r>
+          <w:rPr>
+            <w:rStyle w:val="Hipervnculo"/>
+          </w:rPr>
+          <w:t>https://estradawebgroup.com/Post/Ventajas-y-desventajas-de-ASP-NET-Core/20611</w:t>
+        </w:r>
+      </w:hyperlink>
+    </w:p>
+    <w:p>
+      <w:r>
+        <w:t xml:space="preserve">Pérez, H. (2022, </w:t>
+      </w:r>
+      <w:proofErr w:type="spellStart"/>
+      <w:r>
+        <w:t>January</w:t>
+      </w:r>
+      <w:proofErr w:type="spellEnd"/>
+      <w:r>
+        <w:t xml:space="preserve"> 13). ¿Qué es </w:t>
+      </w:r>
+      <w:proofErr w:type="spellStart"/>
+      <w:r>
+        <w:t>Blazor</w:t>
+      </w:r>
+      <w:proofErr w:type="spellEnd"/>
+      <w:r>
+        <w:t xml:space="preserve">? El Camino Dev. </w:t>
+      </w:r>
+      <w:hyperlink r:id="rId12" w:history="1">
+        <w:r>
+          <w:rPr>
+            <w:rStyle w:val="Hipervnculo"/>
+          </w:rPr>
+          <w:t>https://elcamino.dev/que-es-blazor/</w:t>
+        </w:r>
+      </w:hyperlink>
+    </w:p>
+    <w:p/>
     <w:sectPr>
-      <w:footerReference w:type="default" r:id="rId10"/>
+      <w:footerReference w:type="default" r:id="rId13"/>
       <w:pgSz w:w="11906" w:h="16838"/>
       <w:pgMar w:top="1417" w:right="1701" w:bottom="1417" w:left="1701" w:header="708" w:footer="708" w:gutter="0"/>
       <w:pgBorders w:offsetFrom="page">
@@ -2100,6 +2259,29 @@
       <w:sz w:val="24"/>
     </w:rPr>
   </w:style>
+  <w:style w:type="character" w:styleId="Hipervnculo">
+    <w:name w:val="Hyperlink"/>
+    <w:basedOn w:val="Fuentedeprrafopredeter"/>
+    <w:uiPriority w:val="99"/>
+    <w:unhideWhenUsed/>
+    <w:rsid w:val="000943B5"/>
+    <w:rPr>
+      <w:color w:val="0563C1" w:themeColor="hyperlink"/>
+      <w:u w:val="single"/>
+    </w:rPr>
+  </w:style>
+  <w:style w:type="character" w:styleId="Mencinsinresolver">
+    <w:name w:val="Unresolved Mention"/>
+    <w:basedOn w:val="Fuentedeprrafopredeter"/>
+    <w:uiPriority w:val="99"/>
+    <w:semiHidden/>
+    <w:unhideWhenUsed/>
+    <w:rsid w:val="000943B5"/>
+    <w:rPr>
+      <w:color w:val="605E5C"/>
+      <w:shd w:val="clear" w:color="auto" w:fill="E1DFDD"/>
+    </w:rPr>
+  </w:style>
 </w:styles>
 </file>
 

</xml_diff>